<commit_message>
atualizar o documento de requisitos
atualizar o documento de requisitos
</commit_message>
<xml_diff>
--- a/Documentacao/DocumentoDeRequisitos.docx
+++ b/Documentacao/DocumentoDeRequisitos.docx
@@ -573,8 +573,32 @@
               <w:rPr>
                 <w:lang w:val="pt-BR"/>
               </w:rPr>
-              <w:t>dd/mm/aa</w:t>
+              <w:t>09</w:t>
             </w:r>
+            <w:r>
+              <w:rPr>
+                <w:lang w:val="pt-BR"/>
+              </w:rPr>
+              <w:t>/</w:t>
+            </w:r>
+            <w:r>
+              <w:rPr>
+                <w:lang w:val="pt-BR"/>
+              </w:rPr>
+              <w:t>09</w:t>
+            </w:r>
+            <w:r>
+              <w:rPr>
+                <w:lang w:val="pt-BR"/>
+              </w:rPr>
+              <w:t>/</w:t>
+            </w:r>
+            <w:r>
+              <w:rPr>
+                <w:lang w:val="pt-BR"/>
+              </w:rPr>
+              <w:t>15</w:t>
+            </w:r>
           </w:p>
         </w:tc>
         <w:tc>
@@ -592,7 +616,13 @@
               <w:rPr>
                 <w:lang w:val="pt-BR"/>
               </w:rPr>
-              <w:t>Inicio do Documento</w:t>
+              <w:t>Criação</w:t>
+            </w:r>
+            <w:r>
+              <w:rPr>
+                <w:lang w:val="pt-BR"/>
+              </w:rPr>
+              <w:t xml:space="preserve"> do Documento</w:t>
             </w:r>
           </w:p>
         </w:tc>
@@ -1122,6 +1152,7 @@
           <w:szCs w:val="30"/>
           <w:lang w:val="pt-BR"/>
         </w:rPr>
+        <w:lastRenderedPageBreak/>
         <w:t>Índice</w:t>
       </w:r>
     </w:p>
@@ -1230,6 +1261,7 @@
         <w:r>
           <w:rPr>
             <w:noProof/>
+            <w:webHidden/>
             <w:lang w:val="pt-BR"/>
           </w:rPr>
         </w:r>
@@ -1330,6 +1362,7 @@
         <w:r>
           <w:rPr>
             <w:noProof/>
+            <w:webHidden/>
             <w:lang w:val="pt-BR"/>
           </w:rPr>
         </w:r>
@@ -1430,6 +1463,7 @@
         <w:r>
           <w:rPr>
             <w:noProof/>
+            <w:webHidden/>
             <w:lang w:val="pt-BR"/>
           </w:rPr>
         </w:r>
@@ -1530,6 +1564,7 @@
         <w:r>
           <w:rPr>
             <w:noProof/>
+            <w:webHidden/>
             <w:lang w:val="pt-BR"/>
           </w:rPr>
         </w:r>
@@ -1630,6 +1665,7 @@
         <w:r>
           <w:rPr>
             <w:noProof/>
+            <w:webHidden/>
             <w:lang w:val="pt-BR"/>
           </w:rPr>
         </w:r>
@@ -1733,6 +1769,13 @@
             <w:webHidden/>
             <w:lang w:val="pt-BR"/>
           </w:rPr>
+        </w:r>
+        <w:r>
+          <w:rPr>
+            <w:noProof/>
+            <w:webHidden/>
+            <w:lang w:val="pt-BR"/>
+          </w:rPr>
           <w:fldChar w:fldCharType="separate"/>
         </w:r>
         <w:r>
@@ -1826,6 +1869,7 @@
         <w:r>
           <w:rPr>
             <w:noProof/>
+            <w:webHidden/>
             <w:lang w:val="pt-BR"/>
           </w:rPr>
         </w:r>
@@ -1926,6 +1970,7 @@
         <w:r>
           <w:rPr>
             <w:noProof/>
+            <w:webHidden/>
             <w:lang w:val="pt-BR"/>
           </w:rPr>
         </w:r>
@@ -2026,6 +2071,7 @@
         <w:r>
           <w:rPr>
             <w:noProof/>
+            <w:webHidden/>
             <w:lang w:val="pt-BR"/>
           </w:rPr>
         </w:r>
@@ -2126,6 +2172,7 @@
         <w:r>
           <w:rPr>
             <w:noProof/>
+            <w:webHidden/>
             <w:lang w:val="pt-BR"/>
           </w:rPr>
         </w:r>
@@ -2226,6 +2273,7 @@
         <w:r>
           <w:rPr>
             <w:noProof/>
+            <w:webHidden/>
             <w:lang w:val="pt-BR"/>
           </w:rPr>
         </w:r>
@@ -2330,6 +2378,7 @@
         <w:r>
           <w:rPr>
             <w:noProof/>
+            <w:webHidden/>
             <w:lang w:val="pt-BR"/>
           </w:rPr>
         </w:r>
@@ -2434,6 +2483,7 @@
         <w:r>
           <w:rPr>
             <w:noProof/>
+            <w:webHidden/>
             <w:lang w:val="pt-BR"/>
           </w:rPr>
         </w:r>
@@ -2538,6 +2588,7 @@
         <w:r>
           <w:rPr>
             <w:noProof/>
+            <w:webHidden/>
             <w:lang w:val="pt-BR"/>
           </w:rPr>
         </w:r>
@@ -2642,6 +2693,7 @@
         <w:r>
           <w:rPr>
             <w:noProof/>
+            <w:webHidden/>
             <w:lang w:val="pt-BR"/>
           </w:rPr>
         </w:r>
@@ -2746,6 +2798,7 @@
         <w:r>
           <w:rPr>
             <w:noProof/>
+            <w:webHidden/>
             <w:lang w:val="pt-BR"/>
           </w:rPr>
         </w:r>
@@ -2850,6 +2903,7 @@
         <w:r>
           <w:rPr>
             <w:noProof/>
+            <w:webHidden/>
             <w:lang w:val="pt-BR"/>
           </w:rPr>
         </w:r>
@@ -2954,6 +3008,7 @@
         <w:r>
           <w:rPr>
             <w:noProof/>
+            <w:webHidden/>
             <w:lang w:val="pt-BR"/>
           </w:rPr>
         </w:r>
@@ -3054,6 +3109,7 @@
         <w:r>
           <w:rPr>
             <w:noProof/>
+            <w:webHidden/>
             <w:lang w:val="pt-BR"/>
           </w:rPr>
         </w:r>
@@ -3118,6 +3174,12 @@
           <w:lang w:val="pt-BR"/>
         </w:rPr>
         <w:br w:type="page"/>
+      </w:r>
+      <w:r>
+        <w:rPr>
+          <w:lang w:val="pt-BR"/>
+        </w:rPr>
+        <w:lastRenderedPageBreak/>
         <w:t xml:space="preserve"> </w:t>
       </w:r>
       <w:bookmarkStart w:id="2" w:name="_Toc29264751"/>
@@ -3476,6 +3538,7 @@
         <w:rPr>
           <w:lang w:val="pt-BR"/>
         </w:rPr>
+        <w:lastRenderedPageBreak/>
         <w:t>Visão da Situação Propost</w:t>
       </w:r>
       <w:bookmarkEnd w:id="27"/>
@@ -4156,33 +4219,32 @@
       <w:pPr>
         <w:pStyle w:val="BodyText"/>
         <w:rPr>
+          <w:color w:val="auto"/>
           <w:lang w:val="pt-BR"/>
         </w:rPr>
       </w:pPr>
       <w:r>
         <w:rPr>
-          <w:lang w:val="pt-BR"/>
-        </w:rPr>
-        <w:t>Esta seção descreve, em alto nível e na forma de tópicos, as restrições e premissas do projeto, envolvendo orçamento, prazo, hardware, sistema operacional, requisitos não funcionais (refere-se aos requisitos URPS – vide manual da disciplina Requisitos para detalhes), etc.</w:t>
+          <w:color w:val="auto"/>
+          <w:lang w:val="pt-BR"/>
+        </w:rPr>
+        <w:t>Esta seção descreve, em alto nível e na forma de tópicos, as restrições e premissas do projeto, envolvendo orçamento, prazo, hardware, sistema operacional, requisitos não funcionais (refere-se aos requisitos URPS – vide manual da disciplina Requisitos para detalhes)</w:t>
       </w:r>
+      <w:r>
+        <w:rPr>
+          <w:color w:val="auto"/>
+          <w:lang w:val="pt-BR"/>
+        </w:rPr>
+        <w:t>.</w:t>
+      </w:r>
     </w:p>
     <w:p>
       <w:pPr>
         <w:pStyle w:val="BodyText"/>
         <w:rPr>
-          <w:b/>
-          <w:bCs/>
-          <w:lang w:val="pt-BR"/>
-        </w:rPr>
-      </w:pPr>
-      <w:r>
-        <w:rPr>
-          <w:b/>
-          <w:bCs/>
-          <w:lang w:val="pt-BR"/>
-        </w:rPr>
-        <w:t>Exemplos:</w:t>
-      </w:r>
+          <w:lang w:val="pt-BR"/>
+        </w:rPr>
+      </w:pPr>
     </w:p>
     <w:p>
       <w:pPr>
@@ -4204,6 +4266,7 @@
           <w:bCs/>
           <w:lang w:val="pt-BR"/>
         </w:rPr>
+        <w:lastRenderedPageBreak/>
         <w:t>Recursos e Prazos</w:t>
       </w:r>
       <w:bookmarkEnd w:id="45"/>
@@ -4219,7 +4282,13 @@
         <w:rPr>
           <w:lang w:val="pt-BR"/>
         </w:rPr>
-        <w:t>O sistema deverá estar disponível para os usuários em Jun/2016</w:t>
+        <w:t>O sistema deverá estar disponí</w:t>
+      </w:r>
+      <w:r>
+        <w:rPr>
+          <w:lang w:val="pt-BR"/>
+        </w:rPr>
+        <w:t>vel para os usuários em Jun/2016</w:t>
       </w:r>
     </w:p>
     <w:p>
@@ -4232,36 +4301,93 @@
         <w:rPr>
           <w:b/>
           <w:bCs/>
-          <w:color w:val="0000FF"/>
-          <w:lang w:val="pt-BR"/>
-        </w:rPr>
-      </w:pPr>
-      <w:bookmarkStart w:id="46" w:name="_Toc271386879"/>
+          <w:lang w:val="pt-BR"/>
+        </w:rPr>
+      </w:pPr>
+      <w:bookmarkStart w:id="46" w:name="_Toc271386880"/>
       <w:r>
         <w:rPr>
           <w:b/>
           <w:bCs/>
-          <w:color w:val="0000FF"/>
-          <w:lang w:val="pt-BR"/>
-        </w:rPr>
-        <w:t>Legal</w:t>
+          <w:lang w:val="pt-BR"/>
+        </w:rPr>
+        <w:t>Usabilidade</w:t>
       </w:r>
       <w:bookmarkEnd w:id="46"/>
     </w:p>
     <w:p>
       <w:pPr>
         <w:rPr>
-          <w:color w:val="0000FF"/>
           <w:lang w:val="pt-BR"/>
         </w:rPr>
       </w:pPr>
       <w:r>
         <w:rPr>
-          <w:color w:val="0000FF"/>
-          <w:lang w:val="pt-BR"/>
-        </w:rPr>
-        <w:t>Identificar se existem padrões, normas, legislação que devem ser respeitadas e que podem afetar os requisitos do software. Por exemplo:</w:t>
+          <w:lang w:val="pt-BR"/>
+        </w:rPr>
+        <w:t>O jogo contará com um tutorial de ensino que poderá ser escolhido pelo jogador antes do inicio de cada fase, o tutorial explicará a utilização e funcionalidades das jogadas e as regras de cada fase bem como alcançar a fase posterior</w:t>
       </w:r>
+    </w:p>
+    <w:p>
+      <w:pPr>
+        <w:pStyle w:val="Heading3"/>
+        <w:numPr>
+          <w:ilvl w:val="2"/>
+          <w:numId w:val="1"/>
+        </w:numPr>
+        <w:rPr>
+          <w:b/>
+          <w:bCs/>
+          <w:lang w:val="pt-BR"/>
+        </w:rPr>
+      </w:pPr>
+      <w:bookmarkStart w:id="47" w:name="_Toc271386882"/>
+      <w:r>
+        <w:rPr>
+          <w:b/>
+          <w:bCs/>
+          <w:lang w:val="pt-BR"/>
+        </w:rPr>
+        <w:t>Desempenho</w:t>
+      </w:r>
+      <w:bookmarkEnd w:id="47"/>
+    </w:p>
+    <w:p>
+      <w:pPr>
+        <w:rPr>
+          <w:lang w:val="pt-BR"/>
+        </w:rPr>
+      </w:pPr>
+      <w:r>
+        <w:rPr>
+          <w:lang w:val="pt-BR"/>
+        </w:rPr>
+        <w:t xml:space="preserve">O sistema terá um tempo online de resposta para cada comando dado pelo usuário, o placar também deve ser atualizado simultaneamente a pontuação adquirida. O tempo de transição de uma fase para outra deverá ser de no máximo 10 segundos. </w:t>
+      </w:r>
+    </w:p>
+    <w:p>
+      <w:pPr>
+        <w:pStyle w:val="Heading3"/>
+        <w:numPr>
+          <w:ilvl w:val="2"/>
+          <w:numId w:val="1"/>
+        </w:numPr>
+        <w:rPr>
+          <w:b/>
+          <w:bCs/>
+          <w:lang w:val="pt-BR"/>
+        </w:rPr>
+      </w:pPr>
+      <w:bookmarkStart w:id="48" w:name="_Toc271386883"/>
+      <w:r>
+        <w:rPr>
+          <w:b/>
+          <w:bCs/>
+          <w:lang w:val="pt-BR"/>
+        </w:rPr>
+        <w:t>Requisitos de Projeto</w:t>
+      </w:r>
+      <w:bookmarkEnd w:id="48"/>
     </w:p>
     <w:p>
       <w:pPr>
@@ -4276,184 +4402,6 @@
       </w:pPr>
       <w:r>
         <w:rPr>
-          <w:lang w:val="pt-BR"/>
-        </w:rPr>
-        <w:t>O produto deve respeitar a norma da Susep que dispõe sobre a Resolução 86.</w:t>
-      </w:r>
-    </w:p>
-    <w:p>
-      <w:pPr>
-        <w:pStyle w:val="Heading3"/>
-        <w:numPr>
-          <w:ilvl w:val="2"/>
-          <w:numId w:val="1"/>
-        </w:numPr>
-        <w:rPr>
-          <w:b/>
-          <w:bCs/>
-          <w:lang w:val="pt-BR"/>
-        </w:rPr>
-      </w:pPr>
-      <w:bookmarkStart w:id="47" w:name="_Toc271386880"/>
-      <w:r>
-        <w:rPr>
-          <w:b/>
-          <w:bCs/>
-          <w:lang w:val="pt-BR"/>
-        </w:rPr>
-        <w:t>Usabilidade</w:t>
-      </w:r>
-      <w:bookmarkEnd w:id="47"/>
-    </w:p>
-    <w:p>
-      <w:pPr>
-        <w:rPr>
-          <w:lang w:val="pt-BR"/>
-        </w:rPr>
-      </w:pPr>
-      <w:r>
-        <w:rPr>
-          <w:lang w:val="pt-BR"/>
-        </w:rPr>
-        <w:t>O jogo contará com um tutorial de ensino que poderá ser escolhido pelo jogador antes do inicio de cada fase, o tutorial explicará a utilização e funcionalidades das jogadas e as regras de cada fase bem como alcançar a fase posterior</w:t>
-      </w:r>
-    </w:p>
-    <w:p>
-      <w:pPr>
-        <w:pStyle w:val="Heading3"/>
-        <w:numPr>
-          <w:ilvl w:val="2"/>
-          <w:numId w:val="1"/>
-        </w:numPr>
-        <w:rPr>
-          <w:b/>
-          <w:bCs/>
-          <w:color w:val="0000FF"/>
-          <w:lang w:val="pt-BR"/>
-        </w:rPr>
-      </w:pPr>
-      <w:bookmarkStart w:id="48" w:name="_Toc271386881"/>
-      <w:r>
-        <w:rPr>
-          <w:b/>
-          <w:bCs/>
-          <w:color w:val="0000FF"/>
-          <w:lang w:val="pt-BR"/>
-        </w:rPr>
-        <w:t>Confiabilidade</w:t>
-      </w:r>
-      <w:bookmarkEnd w:id="48"/>
-    </w:p>
-    <w:p>
-      <w:pPr>
-        <w:pStyle w:val="BodyText"/>
-        <w:rPr>
-          <w:lang w:val="pt-BR"/>
-        </w:rPr>
-      </w:pPr>
-      <w:r>
-        <w:rPr>
-          <w:lang w:val="pt-BR"/>
-        </w:rPr>
-        <w:t>Especificar os níveis de precisão dos resultados(dos cálculos e saídas do sistema), disponibilidade do sistema,  tempo permitido que o sistema leva para recuperação de uma falha, quanto tempo é permitido que o sistema fique fora de operação após uma falha etc. Por exemplo:</w:t>
-      </w:r>
-    </w:p>
-    <w:p>
-      <w:pPr>
-        <w:pStyle w:val="infoblue"/>
-        <w:numPr>
-          <w:ilvl w:val="0"/>
-          <w:numId w:val="3"/>
-        </w:numPr>
-        <w:rPr>
-          <w:rFonts w:ascii="Arial" w:hAnsi="Arial" w:cs="Arial"/>
-          <w:i w:val="0"/>
-          <w:iCs w:val="0"/>
-        </w:rPr>
-      </w:pPr>
-      <w:r>
-        <w:rPr>
-          <w:rFonts w:ascii="Arial" w:hAnsi="Arial" w:cs="Arial"/>
-          <w:i w:val="0"/>
-          <w:iCs w:val="0"/>
-        </w:rPr>
-        <w:t>Todos os valores monetários devem ter precisão de cinco casas decimais.</w:t>
-      </w:r>
-    </w:p>
-    <w:p>
-      <w:pPr>
-        <w:pStyle w:val="Heading3"/>
-        <w:numPr>
-          <w:ilvl w:val="2"/>
-          <w:numId w:val="1"/>
-        </w:numPr>
-        <w:rPr>
-          <w:b/>
-          <w:bCs/>
-          <w:lang w:val="pt-BR"/>
-        </w:rPr>
-      </w:pPr>
-      <w:bookmarkStart w:id="49" w:name="_Toc271386882"/>
-      <w:r>
-        <w:rPr>
-          <w:b/>
-          <w:bCs/>
-          <w:lang w:val="pt-BR"/>
-        </w:rPr>
-        <w:t>Desempenho</w:t>
-      </w:r>
-      <w:bookmarkEnd w:id="49"/>
-    </w:p>
-    <w:p>
-      <w:pPr>
-        <w:rPr>
-          <w:lang w:val="pt-BR"/>
-        </w:rPr>
-      </w:pPr>
-      <w:r>
-        <w:rPr>
-          <w:lang w:val="pt-BR"/>
-        </w:rPr>
-        <w:t xml:space="preserve">O sistema terá um tempo online de resposta para cada comando dado pelo usuário, o placar também deve ser atualizado simultaneamente a pontuação adquirida. O tempo de transição de uma fase para outra deverá ser de no máximo 10 segundos. </w:t>
-      </w:r>
-    </w:p>
-    <w:p>
-      <w:pPr>
-        <w:pStyle w:val="Heading3"/>
-        <w:numPr>
-          <w:ilvl w:val="2"/>
-          <w:numId w:val="1"/>
-        </w:numPr>
-        <w:rPr>
-          <w:b/>
-          <w:bCs/>
-          <w:lang w:val="pt-BR"/>
-        </w:rPr>
-      </w:pPr>
-      <w:bookmarkStart w:id="50" w:name="_Toc271386883"/>
-      <w:r>
-        <w:rPr>
-          <w:b/>
-          <w:bCs/>
-          <w:lang w:val="pt-BR"/>
-        </w:rPr>
-        <w:t>Requisitos de Projeto</w:t>
-      </w:r>
-      <w:bookmarkEnd w:id="50"/>
-    </w:p>
-    <w:p>
-      <w:pPr>
-        <w:pStyle w:val="BodyTextIndent2"/>
-        <w:numPr>
-          <w:ilvl w:val="0"/>
-          <w:numId w:val="4"/>
-        </w:numPr>
-        <w:rPr>
-          <w:lang w:val="pt-BR"/>
-        </w:rPr>
-      </w:pPr>
-      <w:r>
-        <w:rPr>
           <w:color w:val="auto"/>
           <w:lang w:val="pt-BR"/>
         </w:rPr>
@@ -4464,13 +4412,7 @@
           <w:color w:val="auto"/>
           <w:lang w:val="pt-BR"/>
         </w:rPr>
-        <w:t xml:space="preserve"> (versão da plataforma , espaço para instalação, touch)</w:t>
-      </w:r>
-      <w:r>
-        <w:rPr>
-          <w:lang w:val="pt-BR"/>
-        </w:rPr>
-        <w:t>.</w:t>
+        <w:t xml:space="preserve"> 5.0 com 30 Megas disponíveis.</w:t>
       </w:r>
       <w:r>
         <w:rPr>
@@ -4511,7 +4453,13 @@
         <w:rPr>
           <w:lang w:val="pt-BR"/>
         </w:rPr>
-        <w:t>Regras de Negócio (definir as regras do jogo)</w:t>
+        <w:t>Regras de Neg</w:t>
+      </w:r>
+      <w:r>
+        <w:rPr>
+          <w:lang w:val="pt-BR"/>
+        </w:rPr>
+        <w:t xml:space="preserve">ócio </w:t>
       </w:r>
     </w:p>
     <w:p>
@@ -4686,7 +4634,7 @@
               <w:rPr>
                 <w:i w:val="0"/>
                 <w:iCs w:val="0"/>
-                <w:color w:val="0000FF"/>
+                <w:color w:val="auto"/>
                 <w:sz w:val="22"/>
                 <w:szCs w:val="22"/>
               </w:rPr>
@@ -4695,7 +4643,7 @@
               <w:rPr>
                 <w:i w:val="0"/>
                 <w:iCs w:val="0"/>
-                <w:color w:val="0000FF"/>
+                <w:color w:val="auto"/>
               </w:rPr>
               <w:t>RN-1</w:t>
             </w:r>
@@ -4704,29 +4652,6 @@
         <w:tc>
           <w:tcPr>
             <w:tcW w:w="2919" w:type="dxa"/>
-          </w:tcPr>
-          <w:p>
-            <w:pPr>
-              <w:pStyle w:val="Comentarios"/>
-              <w:rPr>
-                <w:i w:val="0"/>
-                <w:iCs w:val="0"/>
-                <w:color w:val="0000FF"/>
-                <w:sz w:val="22"/>
-                <w:szCs w:val="22"/>
-              </w:rPr>
-            </w:pPr>
-            <w:r>
-              <w:rPr>
-                <w:color w:val="0000FF"/>
-              </w:rPr>
-              <w:t>Descrição da Regra</w:t>
-            </w:r>
-          </w:p>
-        </w:tc>
-        <w:tc>
-          <w:tcPr>
-            <w:tcW w:w="2268" w:type="dxa"/>
           </w:tcPr>
           <w:p>
             <w:pPr>
@@ -4741,23 +4666,28 @@
             </w:pPr>
             <w:r>
               <w:rPr>
+                <w:color w:val="auto"/>
+              </w:rPr>
+              <w:t>Os personagem movimenta-se somente na vertical e horizontal.</w:t>
+            </w:r>
+          </w:p>
+        </w:tc>
+        <w:tc>
+          <w:tcPr>
+            <w:tcW w:w="2268" w:type="dxa"/>
+          </w:tcPr>
+          <w:p>
+            <w:pPr>
+              <w:pStyle w:val="Comentarios"/>
+              <w:rPr>
                 <w:i w:val="0"/>
                 <w:iCs w:val="0"/>
                 <w:color w:val="auto"/>
                 <w:sz w:val="22"/>
                 <w:szCs w:val="22"/>
               </w:rPr>
-              <w:t>Essencial</w:t>
-            </w:r>
-          </w:p>
-        </w:tc>
-        <w:tc>
-          <w:tcPr>
-            <w:tcW w:w="1690" w:type="dxa"/>
-          </w:tcPr>
-          <w:p>
-            <w:pPr>
-              <w:pStyle w:val="Comentarios"/>
+            </w:pPr>
+            <w:r>
               <w:rPr>
                 <w:i w:val="0"/>
                 <w:iCs w:val="0"/>
@@ -4765,73 +4695,13 @@
                 <w:sz w:val="22"/>
                 <w:szCs w:val="22"/>
               </w:rPr>
-            </w:pPr>
-          </w:p>
-        </w:tc>
-      </w:tr>
-      <w:tr>
-        <w:tc>
-          <w:tcPr>
-            <w:tcW w:w="2184" w:type="dxa"/>
-          </w:tcPr>
-          <w:p>
-            <w:pPr>
-              <w:pStyle w:val="Comentarios"/>
-              <w:jc w:val="left"/>
-              <w:rPr>
-                <w:i w:val="0"/>
-                <w:iCs w:val="0"/>
-                <w:color w:val="0000FF"/>
-                <w:sz w:val="22"/>
-                <w:szCs w:val="22"/>
-              </w:rPr>
-            </w:pPr>
-            <w:r>
-              <w:rPr>
-                <w:i w:val="0"/>
-                <w:iCs w:val="0"/>
-                <w:color w:val="0000FF"/>
-              </w:rPr>
-              <w:t>RN</w:t>
+              <w:t>Essencial</w:t>
             </w:r>
-            <w:bookmarkStart w:id="51" w:name="_GoBack"/>
-            <w:bookmarkEnd w:id="51"/>
-            <w:r>
-              <w:rPr>
-                <w:i w:val="0"/>
-                <w:iCs w:val="0"/>
-                <w:color w:val="0000FF"/>
-              </w:rPr>
-              <w:t>-2</w:t>
-            </w:r>
-          </w:p>
-        </w:tc>
-        <w:tc>
-          <w:tcPr>
-            <w:tcW w:w="2919" w:type="dxa"/>
-          </w:tcPr>
-          <w:p>
-            <w:pPr>
-              <w:pStyle w:val="Comentarios"/>
-              <w:rPr>
-                <w:i w:val="0"/>
-                <w:iCs w:val="0"/>
-                <w:color w:val="0000FF"/>
-                <w:sz w:val="22"/>
-                <w:szCs w:val="22"/>
-              </w:rPr>
-            </w:pPr>
-            <w:r>
-              <w:rPr>
-                <w:color w:val="0000FF"/>
-              </w:rPr>
-              <w:t>Descrição da Regra</w:t>
-            </w:r>
-          </w:p>
-        </w:tc>
-        <w:tc>
-          <w:tcPr>
-            <w:tcW w:w="2268" w:type="dxa"/>
+          </w:p>
+        </w:tc>
+        <w:tc>
+          <w:tcPr>
+            <w:tcW w:w="1690" w:type="dxa"/>
           </w:tcPr>
           <w:p>
             <w:pPr>
@@ -4844,7 +4714,18 @@
                 <w:szCs w:val="22"/>
               </w:rPr>
             </w:pPr>
-            <w:r>
+          </w:p>
+        </w:tc>
+      </w:tr>
+      <w:tr>
+        <w:tc>
+          <w:tcPr>
+            <w:tcW w:w="2184" w:type="dxa"/>
+          </w:tcPr>
+          <w:p>
+            <w:pPr>
+              <w:pStyle w:val="Comentarios"/>
+              <w:jc w:val="left"/>
               <w:rPr>
                 <w:i w:val="0"/>
                 <w:iCs w:val="0"/>
@@ -4852,13 +4733,30 @@
                 <w:sz w:val="22"/>
                 <w:szCs w:val="22"/>
               </w:rPr>
-              <w:t>Importante</w:t>
+            </w:pPr>
+            <w:r>
+              <w:rPr>
+                <w:i w:val="0"/>
+                <w:iCs w:val="0"/>
+                <w:color w:val="auto"/>
+              </w:rPr>
+              <w:t>RN</w:t>
             </w:r>
-          </w:p>
-        </w:tc>
-        <w:tc>
-          <w:tcPr>
-            <w:tcW w:w="1690" w:type="dxa"/>
+            <w:bookmarkStart w:id="49" w:name="_GoBack"/>
+            <w:bookmarkEnd w:id="49"/>
+            <w:r>
+              <w:rPr>
+                <w:i w:val="0"/>
+                <w:iCs w:val="0"/>
+                <w:color w:val="auto"/>
+              </w:rPr>
+              <w:t>-2</w:t>
+            </w:r>
+          </w:p>
+        </w:tc>
+        <w:tc>
+          <w:tcPr>
+            <w:tcW w:w="2919" w:type="dxa"/>
           </w:tcPr>
           <w:p>
             <w:pPr>
@@ -4871,6 +4769,501 @@
                 <w:szCs w:val="22"/>
               </w:rPr>
             </w:pPr>
+            <w:r>
+              <w:rPr>
+                <w:color w:val="auto"/>
+              </w:rPr>
+              <w:t>Só pode ser executado um comando por vez.</w:t>
+            </w:r>
+          </w:p>
+        </w:tc>
+        <w:tc>
+          <w:tcPr>
+            <w:tcW w:w="2268" w:type="dxa"/>
+          </w:tcPr>
+          <w:p>
+            <w:pPr>
+              <w:pStyle w:val="Comentarios"/>
+              <w:rPr>
+                <w:i w:val="0"/>
+                <w:iCs w:val="0"/>
+                <w:color w:val="auto"/>
+                <w:sz w:val="22"/>
+                <w:szCs w:val="22"/>
+              </w:rPr>
+            </w:pPr>
+            <w:r>
+              <w:rPr>
+                <w:i w:val="0"/>
+                <w:iCs w:val="0"/>
+                <w:color w:val="auto"/>
+                <w:sz w:val="22"/>
+                <w:szCs w:val="22"/>
+              </w:rPr>
+              <w:t>Essencial</w:t>
+            </w:r>
+          </w:p>
+        </w:tc>
+        <w:tc>
+          <w:tcPr>
+            <w:tcW w:w="1690" w:type="dxa"/>
+          </w:tcPr>
+          <w:p>
+            <w:pPr>
+              <w:pStyle w:val="Comentarios"/>
+              <w:rPr>
+                <w:i w:val="0"/>
+                <w:iCs w:val="0"/>
+                <w:color w:val="auto"/>
+                <w:sz w:val="22"/>
+                <w:szCs w:val="22"/>
+              </w:rPr>
+            </w:pPr>
+          </w:p>
+        </w:tc>
+      </w:tr>
+      <w:tr>
+        <w:tc>
+          <w:tcPr>
+            <w:tcW w:w="2184" w:type="dxa"/>
+          </w:tcPr>
+          <w:p>
+            <w:pPr>
+              <w:pStyle w:val="Comentarios"/>
+              <w:jc w:val="left"/>
+              <w:rPr>
+                <w:i w:val="0"/>
+                <w:iCs w:val="0"/>
+                <w:color w:val="auto"/>
+              </w:rPr>
+            </w:pPr>
+            <w:r>
+              <w:rPr>
+                <w:i w:val="0"/>
+                <w:iCs w:val="0"/>
+                <w:color w:val="auto"/>
+              </w:rPr>
+              <w:t>RN-3</w:t>
+            </w:r>
+          </w:p>
+        </w:tc>
+        <w:tc>
+          <w:tcPr>
+            <w:tcW w:w="2919" w:type="dxa"/>
+          </w:tcPr>
+          <w:p>
+            <w:pPr>
+              <w:pStyle w:val="Comentarios"/>
+              <w:rPr>
+                <w:color w:val="auto"/>
+              </w:rPr>
+            </w:pPr>
+            <w:r>
+              <w:rPr>
+                <w:color w:val="auto"/>
+              </w:rPr>
+              <w:t>Cada moeda recolhida valerá 50 pontos.</w:t>
+            </w:r>
+          </w:p>
+        </w:tc>
+        <w:tc>
+          <w:tcPr>
+            <w:tcW w:w="2268" w:type="dxa"/>
+          </w:tcPr>
+          <w:p>
+            <w:pPr>
+              <w:pStyle w:val="Comentarios"/>
+              <w:rPr>
+                <w:i w:val="0"/>
+                <w:iCs w:val="0"/>
+                <w:color w:val="auto"/>
+                <w:sz w:val="22"/>
+                <w:szCs w:val="22"/>
+              </w:rPr>
+            </w:pPr>
+            <w:r>
+              <w:rPr>
+                <w:i w:val="0"/>
+                <w:iCs w:val="0"/>
+                <w:color w:val="auto"/>
+                <w:sz w:val="22"/>
+                <w:szCs w:val="22"/>
+              </w:rPr>
+              <w:t>Importante</w:t>
+            </w:r>
+          </w:p>
+        </w:tc>
+        <w:tc>
+          <w:tcPr>
+            <w:tcW w:w="1690" w:type="dxa"/>
+          </w:tcPr>
+          <w:p>
+            <w:pPr>
+              <w:pStyle w:val="Comentarios"/>
+              <w:rPr>
+                <w:i w:val="0"/>
+                <w:iCs w:val="0"/>
+                <w:color w:val="auto"/>
+                <w:sz w:val="22"/>
+                <w:szCs w:val="22"/>
+              </w:rPr>
+            </w:pPr>
+          </w:p>
+        </w:tc>
+      </w:tr>
+      <w:tr>
+        <w:tc>
+          <w:tcPr>
+            <w:tcW w:w="2184" w:type="dxa"/>
+          </w:tcPr>
+          <w:p>
+            <w:pPr>
+              <w:pStyle w:val="Comentarios"/>
+              <w:jc w:val="left"/>
+              <w:rPr>
+                <w:i w:val="0"/>
+                <w:iCs w:val="0"/>
+                <w:color w:val="auto"/>
+              </w:rPr>
+            </w:pPr>
+            <w:r>
+              <w:rPr>
+                <w:i w:val="0"/>
+                <w:iCs w:val="0"/>
+                <w:color w:val="auto"/>
+              </w:rPr>
+              <w:t>RN-4</w:t>
+            </w:r>
+          </w:p>
+        </w:tc>
+        <w:tc>
+          <w:tcPr>
+            <w:tcW w:w="2919" w:type="dxa"/>
+          </w:tcPr>
+          <w:p>
+            <w:pPr>
+              <w:pStyle w:val="Comentarios"/>
+              <w:rPr>
+                <w:color w:val="auto"/>
+              </w:rPr>
+            </w:pPr>
+            <w:r>
+              <w:rPr>
+                <w:color w:val="auto"/>
+              </w:rPr>
+              <w:t>O jogo inicia com 100 pontos</w:t>
+            </w:r>
+          </w:p>
+        </w:tc>
+        <w:tc>
+          <w:tcPr>
+            <w:tcW w:w="2268" w:type="dxa"/>
+          </w:tcPr>
+          <w:p>
+            <w:pPr>
+              <w:pStyle w:val="Comentarios"/>
+              <w:rPr>
+                <w:i w:val="0"/>
+                <w:iCs w:val="0"/>
+                <w:color w:val="auto"/>
+                <w:sz w:val="22"/>
+                <w:szCs w:val="22"/>
+              </w:rPr>
+            </w:pPr>
+            <w:r>
+              <w:rPr>
+                <w:i w:val="0"/>
+                <w:iCs w:val="0"/>
+                <w:color w:val="auto"/>
+                <w:sz w:val="22"/>
+                <w:szCs w:val="22"/>
+              </w:rPr>
+              <w:t>Essencial</w:t>
+            </w:r>
+          </w:p>
+        </w:tc>
+        <w:tc>
+          <w:tcPr>
+            <w:tcW w:w="1690" w:type="dxa"/>
+          </w:tcPr>
+          <w:p>
+            <w:pPr>
+              <w:pStyle w:val="Comentarios"/>
+              <w:rPr>
+                <w:i w:val="0"/>
+                <w:iCs w:val="0"/>
+                <w:color w:val="auto"/>
+                <w:sz w:val="22"/>
+                <w:szCs w:val="22"/>
+              </w:rPr>
+            </w:pPr>
+          </w:p>
+        </w:tc>
+      </w:tr>
+      <w:tr>
+        <w:tc>
+          <w:tcPr>
+            <w:tcW w:w="2184" w:type="dxa"/>
+          </w:tcPr>
+          <w:p>
+            <w:pPr>
+              <w:pStyle w:val="Comentarios"/>
+              <w:jc w:val="left"/>
+              <w:rPr>
+                <w:i w:val="0"/>
+                <w:iCs w:val="0"/>
+                <w:color w:val="auto"/>
+              </w:rPr>
+            </w:pPr>
+            <w:r>
+              <w:rPr>
+                <w:i w:val="0"/>
+                <w:iCs w:val="0"/>
+                <w:color w:val="auto"/>
+              </w:rPr>
+              <w:t>RN-5</w:t>
+            </w:r>
+          </w:p>
+        </w:tc>
+        <w:tc>
+          <w:tcPr>
+            <w:tcW w:w="2919" w:type="dxa"/>
+          </w:tcPr>
+          <w:p>
+            <w:pPr>
+              <w:pStyle w:val="Comentarios"/>
+              <w:rPr>
+                <w:color w:val="auto"/>
+              </w:rPr>
+            </w:pPr>
+            <w:r>
+              <w:rPr>
+                <w:color w:val="auto"/>
+              </w:rPr>
+              <w:t>Cada movimento se perde 10 pontos.</w:t>
+            </w:r>
+          </w:p>
+        </w:tc>
+        <w:tc>
+          <w:tcPr>
+            <w:tcW w:w="2268" w:type="dxa"/>
+          </w:tcPr>
+          <w:p>
+            <w:pPr>
+              <w:pStyle w:val="Comentarios"/>
+              <w:rPr>
+                <w:i w:val="0"/>
+                <w:iCs w:val="0"/>
+                <w:color w:val="auto"/>
+                <w:sz w:val="22"/>
+                <w:szCs w:val="22"/>
+              </w:rPr>
+            </w:pPr>
+            <w:r>
+              <w:rPr>
+                <w:i w:val="0"/>
+                <w:iCs w:val="0"/>
+                <w:color w:val="auto"/>
+                <w:sz w:val="22"/>
+                <w:szCs w:val="22"/>
+              </w:rPr>
+              <w:t>Essencial</w:t>
+            </w:r>
+          </w:p>
+        </w:tc>
+        <w:tc>
+          <w:tcPr>
+            <w:tcW w:w="1690" w:type="dxa"/>
+          </w:tcPr>
+          <w:p>
+            <w:pPr>
+              <w:pStyle w:val="Comentarios"/>
+              <w:rPr>
+                <w:i w:val="0"/>
+                <w:iCs w:val="0"/>
+                <w:color w:val="auto"/>
+                <w:sz w:val="22"/>
+                <w:szCs w:val="22"/>
+              </w:rPr>
+            </w:pPr>
+          </w:p>
+        </w:tc>
+      </w:tr>
+      <w:tr>
+        <w:tc>
+          <w:tcPr>
+            <w:tcW w:w="2184" w:type="dxa"/>
+          </w:tcPr>
+          <w:p>
+            <w:pPr>
+              <w:pStyle w:val="Comentarios"/>
+              <w:jc w:val="left"/>
+              <w:rPr>
+                <w:i w:val="0"/>
+                <w:iCs w:val="0"/>
+                <w:color w:val="auto"/>
+              </w:rPr>
+            </w:pPr>
+            <w:r>
+              <w:rPr>
+                <w:i w:val="0"/>
+                <w:iCs w:val="0"/>
+                <w:color w:val="auto"/>
+              </w:rPr>
+              <w:t>RN-6</w:t>
+            </w:r>
+          </w:p>
+        </w:tc>
+        <w:tc>
+          <w:tcPr>
+            <w:tcW w:w="2919" w:type="dxa"/>
+          </w:tcPr>
+          <w:p>
+            <w:pPr>
+              <w:pStyle w:val="Comentarios"/>
+              <w:rPr>
+                <w:color w:val="auto"/>
+              </w:rPr>
+            </w:pPr>
+            <w:r>
+              <w:rPr>
+                <w:color w:val="auto"/>
+              </w:rPr>
+              <w:t>A fase é concluida quando a saída for alcançada.</w:t>
+            </w:r>
+          </w:p>
+        </w:tc>
+        <w:tc>
+          <w:tcPr>
+            <w:tcW w:w="2268" w:type="dxa"/>
+          </w:tcPr>
+          <w:p>
+            <w:pPr>
+              <w:pStyle w:val="Comentarios"/>
+              <w:rPr>
+                <w:i w:val="0"/>
+                <w:iCs w:val="0"/>
+                <w:color w:val="auto"/>
+                <w:sz w:val="22"/>
+                <w:szCs w:val="22"/>
+              </w:rPr>
+            </w:pPr>
+            <w:r>
+              <w:rPr>
+                <w:i w:val="0"/>
+                <w:iCs w:val="0"/>
+                <w:color w:val="auto"/>
+                <w:sz w:val="22"/>
+                <w:szCs w:val="22"/>
+              </w:rPr>
+              <w:t>Essencial</w:t>
+            </w:r>
+          </w:p>
+        </w:tc>
+        <w:tc>
+          <w:tcPr>
+            <w:tcW w:w="1690" w:type="dxa"/>
+          </w:tcPr>
+          <w:p>
+            <w:pPr>
+              <w:pStyle w:val="Comentarios"/>
+              <w:rPr>
+                <w:i w:val="0"/>
+                <w:iCs w:val="0"/>
+                <w:color w:val="auto"/>
+                <w:sz w:val="22"/>
+                <w:szCs w:val="22"/>
+              </w:rPr>
+            </w:pPr>
+          </w:p>
+        </w:tc>
+      </w:tr>
+      <w:tr>
+        <w:tc>
+          <w:tcPr>
+            <w:tcW w:w="2184" w:type="dxa"/>
+          </w:tcPr>
+          <w:p>
+            <w:pPr>
+              <w:pStyle w:val="Comentarios"/>
+              <w:jc w:val="left"/>
+              <w:rPr>
+                <w:i w:val="0"/>
+                <w:iCs w:val="0"/>
+                <w:color w:val="auto"/>
+              </w:rPr>
+            </w:pPr>
+            <w:r>
+              <w:rPr>
+                <w:i w:val="0"/>
+                <w:iCs w:val="0"/>
+                <w:color w:val="auto"/>
+              </w:rPr>
+              <w:t>RN-7</w:t>
+            </w:r>
+          </w:p>
+        </w:tc>
+        <w:tc>
+          <w:tcPr>
+            <w:tcW w:w="2919" w:type="dxa"/>
+          </w:tcPr>
+          <w:p>
+            <w:pPr>
+              <w:pStyle w:val="Comentarios"/>
+              <w:rPr>
+                <w:color w:val="auto"/>
+              </w:rPr>
+            </w:pPr>
+            <w:r>
+              <w:rPr>
+                <w:color w:val="auto"/>
+              </w:rPr>
+              <w:t>Ao atingir um obstáculo o personagem retorna a posição inicial.</w:t>
+            </w:r>
+          </w:p>
+        </w:tc>
+        <w:tc>
+          <w:tcPr>
+            <w:tcW w:w="2268" w:type="dxa"/>
+          </w:tcPr>
+          <w:p>
+            <w:pPr>
+              <w:pStyle w:val="Comentarios"/>
+              <w:rPr>
+                <w:i w:val="0"/>
+                <w:iCs w:val="0"/>
+                <w:color w:val="auto"/>
+                <w:sz w:val="22"/>
+                <w:szCs w:val="22"/>
+              </w:rPr>
+            </w:pPr>
+            <w:r>
+              <w:rPr>
+                <w:i w:val="0"/>
+                <w:iCs w:val="0"/>
+                <w:color w:val="auto"/>
+                <w:sz w:val="22"/>
+                <w:szCs w:val="22"/>
+              </w:rPr>
+              <w:t>Essencial</w:t>
+            </w:r>
+          </w:p>
+        </w:tc>
+        <w:tc>
+          <w:tcPr>
+            <w:tcW w:w="1690" w:type="dxa"/>
+          </w:tcPr>
+          <w:p>
+            <w:pPr>
+              <w:pStyle w:val="Comentarios"/>
+              <w:rPr>
+                <w:i w:val="0"/>
+                <w:iCs w:val="0"/>
+                <w:color w:val="auto"/>
+                <w:sz w:val="22"/>
+                <w:szCs w:val="22"/>
+              </w:rPr>
+            </w:pPr>
           </w:p>
         </w:tc>
       </w:tr>
@@ -4894,48 +5287,11 @@
     </w:p>
     <w:p>
       <w:pPr>
-        <w:pStyle w:val="Heading2"/>
-        <w:numPr>
-          <w:ilvl w:val="1"/>
-          <w:numId w:val="1"/>
-        </w:numPr>
-        <w:ind w:left="431" w:hanging="431"/>
-        <w:rPr>
-          <w:lang w:val="pt-BR"/>
-        </w:rPr>
-      </w:pPr>
-      <w:bookmarkStart w:id="52" w:name="_Toc28671954"/>
-      <w:bookmarkStart w:id="53" w:name="_Toc28672000"/>
-      <w:bookmarkStart w:id="54" w:name="_Toc29264767"/>
-      <w:bookmarkStart w:id="55" w:name="_Toc31701073"/>
-      <w:bookmarkStart w:id="56" w:name="_Toc32203834"/>
-      <w:bookmarkStart w:id="57" w:name="_Toc271386885"/>
-      <w:r>
-        <w:rPr>
-          <w:lang w:val="pt-BR"/>
-        </w:rPr>
-        <w:t>Não Fazem Parte Do Escopo</w:t>
-      </w:r>
-      <w:bookmarkEnd w:id="52"/>
-      <w:bookmarkEnd w:id="53"/>
-      <w:bookmarkEnd w:id="54"/>
-      <w:bookmarkEnd w:id="55"/>
-      <w:bookmarkEnd w:id="56"/>
-      <w:bookmarkEnd w:id="57"/>
-    </w:p>
-    <w:p>
-      <w:pPr>
         <w:pStyle w:val="BodyText"/>
         <w:rPr>
           <w:lang w:val="pt-BR"/>
         </w:rPr>
       </w:pPr>
-      <w:r>
-        <w:rPr>
-          <w:lang w:val="pt-BR"/>
-        </w:rPr>
-        <w:t>Esta seção descreve, na forma de tópicos, os principais itens que não fazem parte do escopo da solução apresentada. É importante que haja uma descrição de cada item fora do escopo, descrito na forma de tópicos, com intuito de auxiliar o cliente no momento da validação a identificar claramente os itens que não serão tendidos pela solução proposta.</w:t>
-      </w:r>
     </w:p>
     <w:sectPr>
       <w:headerReference w:type="default" r:id="rId7"/>
@@ -5040,7 +5396,7 @@
         <w:sz w:val="20"/>
         <w:szCs w:val="20"/>
       </w:rPr>
-      <w:t>6</w:t>
+      <w:t>2</w:t>
     </w:r>
     <w:r>
       <w:rPr>
@@ -5093,7 +5449,7 @@
         <w:sz w:val="20"/>
         <w:szCs w:val="20"/>
       </w:rPr>
-      <w:t>7</w:t>
+      <w:t>6</w:t>
     </w:r>
     <w:r>
       <w:rPr>
@@ -5171,7 +5527,7 @@
           <v:path o:extrusionok="f" gradientshapeok="t" o:connecttype="rect"/>
           <o:lock v:ext="edit" aspectratio="t"/>
         </v:shapetype>
-        <v:shape id="Picture 8" o:spid="_x0000_s2049" type="#_x0000_t75" style="position:absolute;left:0;text-align:left;margin-left:392.7pt;margin-top:-48.3pt;width:106.95pt;height:36pt;z-index:251658752;visibility:visible;mso-position-horizontal-relative:margin;mso-position-vertical-relative:margin">
+        <v:shape id="Picture 8" o:spid="_x0000_s2049" type="#_x0000_t75" style="position:absolute;left:0;text-align:left;margin-left:392.7pt;margin-top:-48.3pt;width:106.95pt;height:36pt;z-index:3;visibility:visible;mso-position-horizontal-relative:margin;mso-position-vertical-relative:margin">
           <v:imagedata r:id="rId1" o:title=""/>
           <w10:wrap type="square" anchorx="margin" anchory="margin"/>
         </v:shape>
@@ -5233,7 +5589,7 @@
           <v:path o:extrusionok="f" gradientshapeok="t" o:connecttype="rect"/>
           <o:lock v:ext="edit" aspectratio="t"/>
         </v:shapetype>
-        <v:shape id="Picture 7" o:spid="_x0000_s2050" type="#_x0000_t75" style="position:absolute;left:0;text-align:left;margin-left:380.7pt;margin-top:-60.3pt;width:106.95pt;height:36pt;z-index:251657728;visibility:visible;mso-position-horizontal-relative:margin;mso-position-vertical-relative:margin">
+        <v:shape id="Picture 7" o:spid="_x0000_s2050" type="#_x0000_t75" style="position:absolute;left:0;text-align:left;margin-left:380.7pt;margin-top:-60.3pt;width:106.95pt;height:36pt;z-index:2;visibility:visible;mso-position-horizontal-relative:margin;mso-position-vertical-relative:margin">
           <v:imagedata r:id="rId1" o:title=""/>
           <w10:wrap type="square" anchorx="margin" anchory="margin"/>
         </v:shape>
@@ -5249,7 +5605,7 @@
           <v:stroke joinstyle="miter"/>
           <v:path gradientshapeok="t" o:connecttype="rect"/>
         </v:shapetype>
-        <v:shape id="Text Box 2" o:spid="_x0000_s2051" type="#_x0000_t202" style="position:absolute;left:0;text-align:left;margin-left:420.3pt;margin-top:-27.7pt;width:180.55pt;height:139.5pt;z-index:251656704;visibility:visible;mso-wrap-style:none" stroked="f">
+        <v:shape id="Text Box 2" o:spid="_x0000_s2051" type="#_x0000_t202" style="position:absolute;left:0;text-align:left;margin-left:420.3pt;margin-top:-27.7pt;width:180.55pt;height:139.5pt;z-index:1;visibility:visible;mso-wrap-style:none" stroked="f">
           <v:textbox style="mso-fit-shape-to-text:t">
             <w:txbxContent>
               <w:p/>
@@ -6219,8 +6575,6 @@
     <w:rPrDefault>
       <w:rPr>
         <w:rFonts w:ascii="Times New Roman" w:eastAsia="Times New Roman" w:hAnsi="Times New Roman" w:cs="Times New Roman"/>
-        <w:sz w:val="22"/>
-        <w:szCs w:val="22"/>
         <w:lang w:val="pt-BR" w:eastAsia="pt-BR" w:bidi="ar-SA"/>
       </w:rPr>
     </w:rPrDefault>
@@ -6376,6 +6730,8 @@
     </w:pPr>
     <w:rPr>
       <w:rFonts w:ascii="Arial" w:hAnsi="Arial" w:cs="Arial"/>
+      <w:sz w:val="22"/>
+      <w:szCs w:val="22"/>
       <w:lang w:val="pt-PT"/>
     </w:rPr>
   </w:style>
@@ -6498,8 +6854,9 @@
   </w:style>
   <w:style w:type="character" w:default="1" w:styleId="DefaultParagraphFont">
     <w:name w:val="Default Paragraph Font"/>
-    <w:uiPriority w:val="99"/>
+    <w:uiPriority w:val="1"/>
     <w:semiHidden/>
+    <w:unhideWhenUsed/>
   </w:style>
   <w:style w:type="table" w:default="1" w:styleId="TableNormal">
     <w:name w:val="Normal Table"/>
@@ -6530,7 +6887,7 @@
     <w:uiPriority w:val="9"/>
     <w:rsid w:val="003905C9"/>
     <w:rPr>
-      <w:rFonts w:asciiTheme="majorHAnsi" w:eastAsiaTheme="majorEastAsia" w:hAnsiTheme="majorHAnsi" w:cstheme="majorBidi"/>
+      <w:rFonts w:ascii="Cambria" w:eastAsia="Times New Roman" w:hAnsi="Cambria" w:cs="Times New Roman"/>
       <w:b/>
       <w:bCs/>
       <w:kern w:val="32"/>
@@ -6547,7 +6904,7 @@
     <w:semiHidden/>
     <w:rsid w:val="003905C9"/>
     <w:rPr>
-      <w:rFonts w:asciiTheme="majorHAnsi" w:eastAsiaTheme="majorEastAsia" w:hAnsiTheme="majorHAnsi" w:cstheme="majorBidi"/>
+      <w:rFonts w:ascii="Cambria" w:eastAsia="Times New Roman" w:hAnsi="Cambria" w:cs="Times New Roman"/>
       <w:b/>
       <w:bCs/>
       <w:i/>
@@ -6565,7 +6922,7 @@
     <w:semiHidden/>
     <w:rsid w:val="003905C9"/>
     <w:rPr>
-      <w:rFonts w:asciiTheme="majorHAnsi" w:eastAsiaTheme="majorEastAsia" w:hAnsiTheme="majorHAnsi" w:cstheme="majorBidi"/>
+      <w:rFonts w:ascii="Cambria" w:eastAsia="Times New Roman" w:hAnsi="Cambria" w:cs="Times New Roman"/>
       <w:b/>
       <w:bCs/>
       <w:sz w:val="26"/>
@@ -6581,7 +6938,7 @@
     <w:semiHidden/>
     <w:rsid w:val="003905C9"/>
     <w:rPr>
-      <w:rFonts w:asciiTheme="minorHAnsi" w:eastAsiaTheme="minorEastAsia" w:hAnsiTheme="minorHAnsi" w:cstheme="minorBidi"/>
+      <w:rFonts w:ascii="Calibri" w:eastAsia="Times New Roman" w:hAnsi="Calibri" w:cs="Times New Roman"/>
       <w:b/>
       <w:bCs/>
       <w:sz w:val="28"/>
@@ -6597,7 +6954,7 @@
     <w:semiHidden/>
     <w:rsid w:val="003905C9"/>
     <w:rPr>
-      <w:rFonts w:asciiTheme="minorHAnsi" w:eastAsiaTheme="minorEastAsia" w:hAnsiTheme="minorHAnsi" w:cstheme="minorBidi"/>
+      <w:rFonts w:ascii="Calibri" w:eastAsia="Times New Roman" w:hAnsi="Calibri" w:cs="Times New Roman"/>
       <w:b/>
       <w:bCs/>
       <w:i/>
@@ -6615,7 +6972,7 @@
     <w:semiHidden/>
     <w:rsid w:val="003905C9"/>
     <w:rPr>
-      <w:rFonts w:asciiTheme="minorHAnsi" w:eastAsiaTheme="minorEastAsia" w:hAnsiTheme="minorHAnsi" w:cstheme="minorBidi"/>
+      <w:rFonts w:ascii="Calibri" w:eastAsia="Times New Roman" w:hAnsi="Calibri" w:cs="Times New Roman"/>
       <w:b/>
       <w:bCs/>
       <w:lang w:val="pt-PT"/>
@@ -7062,10 +7419,9 @@
     <w:rsid w:val="002B2567"/>
     <w:rPr>
       <w:rFonts w:ascii="Arial" w:hAnsi="Arial"/>
-      <w:sz w:val="20"/>
-      <w:szCs w:val="20"/>
     </w:rPr>
     <w:tblPr>
+      <w:tblInd w:w="0" w:type="dxa"/>
       <w:tblBorders>
         <w:top w:val="single" w:sz="4" w:space="0" w:color="000000"/>
         <w:left w:val="single" w:sz="4" w:space="0" w:color="000000"/>

</xml_diff>

<commit_message>
atualizar documento de requisitos
Atualização feito pela ana no dia 18/09/2015
</commit_message>
<xml_diff>
--- a/Documentacao/DocumentoDeRequisitos.docx
+++ b/Documentacao/DocumentoDeRequisitos.docx
@@ -573,31 +573,7 @@
               <w:rPr>
                 <w:lang w:val="pt-BR"/>
               </w:rPr>
-              <w:t>09</w:t>
-            </w:r>
-            <w:r>
-              <w:rPr>
-                <w:lang w:val="pt-BR"/>
-              </w:rPr>
-              <w:t>/</w:t>
-            </w:r>
-            <w:r>
-              <w:rPr>
-                <w:lang w:val="pt-BR"/>
-              </w:rPr>
-              <w:t>09</w:t>
-            </w:r>
-            <w:r>
-              <w:rPr>
-                <w:lang w:val="pt-BR"/>
-              </w:rPr>
-              <w:t>/</w:t>
-            </w:r>
-            <w:r>
-              <w:rPr>
-                <w:lang w:val="pt-BR"/>
-              </w:rPr>
-              <w:t>15</w:t>
+              <w:t>dd/mm/aa</w:t>
             </w:r>
           </w:p>
         </w:tc>
@@ -3328,33 +3304,56 @@
         <w:rPr>
           <w:lang w:val="pt-BR"/>
         </w:rPr>
-        <w:t>Temos como principal objetivo do projeto o ensino da lógica de programação tendo como propósito que 50% do público infantil tenha acesso ao jogo e que o jogo proporcione uma melhora de aprendizagem em 80% deste público.</w:t>
-      </w:r>
-    </w:p>
-    <w:p>
-      <w:pPr>
-        <w:rPr>
-          <w:lang w:val="pt-BR"/>
-        </w:rPr>
-      </w:pPr>
-      <w:r>
-        <w:rPr>
-          <w:lang w:val="pt-BR"/>
-        </w:rPr>
-        <w:t xml:space="preserve">É propósito que no mínimo 70% do público alcançado nos de um retorno positivo de forma que  permaneça jogando por um prazo de 1 ano. Ao final de 1 ano do jogo no mercado temos como objetivo que 80% dos usuários cheguem a fase final. </w:t>
-      </w:r>
-    </w:p>
-    <w:p>
-      <w:pPr>
-        <w:rPr>
-          <w:lang w:val="pt-BR"/>
-        </w:rPr>
-      </w:pPr>
-      <w:r>
-        <w:rPr>
-          <w:lang w:val="pt-BR"/>
-        </w:rPr>
-        <w:t>É também tido como objetivo que a procura por cursos de ensino de lógica de programação tenha um aumento de 20% nos próximos 5 anos  e que o índice de reprovação em matérias de calculo seja reduzido em cerca de 50%</w:t>
+        <w:t>Temos como princi</w:t>
+      </w:r>
+      <w:r>
+        <w:rPr>
+          <w:lang w:val="pt-BR"/>
+        </w:rPr>
+        <w:t xml:space="preserve">pal objetivo do projeto o desenvolvimento do raciocínio lógico como auxilio para facilidade de aprendizagem em </w:t>
+      </w:r>
+      <w:r>
+        <w:rPr>
+          <w:lang w:val="pt-BR"/>
+        </w:rPr>
+        <w:t xml:space="preserve"> lógica de programação tendo como propósito </w:t>
+      </w:r>
+      <w:r>
+        <w:rPr>
+          <w:lang w:val="pt-BR"/>
+        </w:rPr>
+        <w:t>que o jogo proporcione uma melhora na aprendizagem de 70% dos usuarios.</w:t>
+      </w:r>
+    </w:p>
+    <w:p>
+      <w:pPr>
+        <w:rPr>
+          <w:lang w:val="pt-BR"/>
+        </w:rPr>
+      </w:pPr>
+      <w:r>
+        <w:rPr>
+          <w:lang w:val="pt-BR"/>
+        </w:rPr>
+        <w:t>É propósito que no mínimo 70% do público alcançado nos de um retorno positivo de forma que  permaneça jogando por</w:t>
+      </w:r>
+      <w:r>
+        <w:rPr>
+          <w:lang w:val="pt-BR"/>
+        </w:rPr>
+        <w:t xml:space="preserve"> um prazo de 1 mes. Ao final de 1 mes</w:t>
+      </w:r>
+      <w:r>
+        <w:rPr>
+          <w:lang w:val="pt-BR"/>
+        </w:rPr>
+        <w:t xml:space="preserve"> de</w:t>
+      </w:r>
+      <w:r>
+        <w:rPr>
+          <w:lang w:val="pt-BR"/>
+        </w:rPr>
+        <w:t xml:space="preserve"> jogo no mercado temos como objetivo que 80% dos usuários cheguem a fase final. </w:t>
       </w:r>
     </w:p>
     <w:p>
@@ -3414,7 +3413,31 @@
         <w:rPr>
           <w:lang w:val="pt-BR"/>
         </w:rPr>
-        <w:t xml:space="preserve">O projeto trata se da criação de um jogo infantil de caça ao tesouro com conceitos de lógica de programação que será disponibilizado para o público de celulares com a plataforma android.  </w:t>
+        <w:t>O projeto trata se da criação de um jogo infantil de caça ao tesouro com conceitos de lógica de programação</w:t>
+      </w:r>
+      <w:r>
+        <w:rPr>
+          <w:lang w:val="pt-BR"/>
+        </w:rPr>
+        <w:t>,</w:t>
+      </w:r>
+      <w:r>
+        <w:rPr>
+          <w:lang w:val="pt-BR"/>
+        </w:rPr>
+        <w:t xml:space="preserve"> que será disponibilizado para o público</w:t>
+      </w:r>
+      <w:r>
+        <w:rPr>
+          <w:lang w:val="pt-BR"/>
+        </w:rPr>
+        <w:t xml:space="preserve"> infantil, que tenham</w:t>
+      </w:r>
+      <w:r>
+        <w:rPr>
+          <w:lang w:val="pt-BR"/>
+        </w:rPr>
+        <w:t xml:space="preserve"> celulares com a plataforma android.  </w:t>
       </w:r>
     </w:p>
     <w:p>
@@ -3538,7 +3561,6 @@
         <w:rPr>
           <w:lang w:val="pt-BR"/>
         </w:rPr>
-        <w:lastRenderedPageBreak/>
         <w:t>Visão da Situação Propost</w:t>
       </w:r>
       <w:bookmarkEnd w:id="27"/>
@@ -3562,7 +3584,110 @@
         <w:rPr>
           <w:lang w:val="pt-BR"/>
         </w:rPr>
-        <w:t>A solução proposta para o crescimento de enisino da lógica de programação para o público infantil é dada através de um jogo de caça ao tesouro, o jogo que será desenvolvido para plataforma android contará com alcance de ... crianças que possuem a plataforma atualmente. O usuário poderá obter conhecimento de lógica de programação de uma forma divertida e sem cobranças a forma de pontuação é um incentivo para o interesse pelo jogo seja cada vez maior. O jogo contará com níveis de dificuldade para que os usuários possam se desenvolver gradativamente e que sem que percebam estejam inseridos nesta forma de linguagem. Atualmente existem diversas tentativas e metodologias para alcançar o público proposto mas não encontramos nenhum que tenha sido desenvolvido nesta plataforma e da forma como proposto acima.</w:t>
+        <w:t>A solução proposta para o crescimento de</w:t>
+      </w:r>
+      <w:r>
+        <w:rPr>
+          <w:lang w:val="pt-BR"/>
+        </w:rPr>
+        <w:t xml:space="preserve"> incentivo ao</w:t>
+      </w:r>
+      <w:r>
+        <w:rPr>
+          <w:lang w:val="pt-BR"/>
+        </w:rPr>
+        <w:t xml:space="preserve"> enisino da lógica de programação para o público infantil é dada através de um jog</w:t>
+      </w:r>
+      <w:r>
+        <w:rPr>
+          <w:lang w:val="pt-BR"/>
+        </w:rPr>
+        <w:t xml:space="preserve">o de caça ao tesouro, o jogo </w:t>
+      </w:r>
+      <w:r>
+        <w:rPr>
+          <w:lang w:val="pt-BR"/>
+        </w:rPr>
+        <w:t xml:space="preserve"> será </w:t>
+      </w:r>
+      <w:r>
+        <w:rPr>
+          <w:lang w:val="pt-BR"/>
+        </w:rPr>
+        <w:lastRenderedPageBreak/>
+        <w:t>desenvolvido para plataforma an</w:t>
+      </w:r>
+      <w:r>
+        <w:rPr>
+          <w:lang w:val="pt-BR"/>
+        </w:rPr>
+        <w:t>droid contará com alcance de</w:t>
+      </w:r>
+      <w:r>
+        <w:rPr>
+          <w:lang w:val="pt-BR"/>
+        </w:rPr>
+        <w:t xml:space="preserve"> crianças que possuem a plataforma atualmente. O usuário poderá </w:t>
+      </w:r>
+      <w:r>
+        <w:rPr>
+          <w:lang w:val="pt-BR"/>
+        </w:rPr>
+        <w:t xml:space="preserve">desenvolver o raciocínio lógico </w:t>
+      </w:r>
+      <w:r>
+        <w:rPr>
+          <w:lang w:val="pt-BR"/>
+        </w:rPr>
+        <w:t>de uma forma divertida e sem cobranças</w:t>
+      </w:r>
+      <w:r>
+        <w:rPr>
+          <w:lang w:val="pt-BR"/>
+        </w:rPr>
+        <w:t>,</w:t>
+      </w:r>
+      <w:r>
+        <w:rPr>
+          <w:lang w:val="pt-BR"/>
+        </w:rPr>
+        <w:t xml:space="preserve"> a forma de pontuação é um incentivo para</w:t>
+      </w:r>
+      <w:r>
+        <w:rPr>
+          <w:lang w:val="pt-BR"/>
+        </w:rPr>
+        <w:t xml:space="preserve"> que</w:t>
+      </w:r>
+      <w:r>
+        <w:rPr>
+          <w:lang w:val="pt-BR"/>
+        </w:rPr>
+        <w:t xml:space="preserve"> o interesse pelo jogo seja cada vez maior. O jogo contará com níveis de dificuldade para que os usuários possam se desenvolver gradativamente e que sem que percebam estejam inseridos nesta forma de linguagem. Atualmente existem diversas tentativas e metodologias para alcançar o público proposto</w:t>
+      </w:r>
+      <w:r>
+        <w:rPr>
+          <w:lang w:val="pt-BR"/>
+        </w:rPr>
+        <w:t>,</w:t>
+      </w:r>
+      <w:r>
+        <w:rPr>
+          <w:lang w:val="pt-BR"/>
+        </w:rPr>
+        <w:t xml:space="preserve"> mas não encontramos nenhum</w:t>
+      </w:r>
+      <w:r>
+        <w:rPr>
+          <w:lang w:val="pt-BR"/>
+        </w:rPr>
+        <w:t>a</w:t>
+      </w:r>
+      <w:r>
+        <w:rPr>
+          <w:lang w:val="pt-BR"/>
+        </w:rPr>
+        <w:t xml:space="preserve"> que tenha sido desenvolvido nesta plataforma e da forma como proposto acima.</w:t>
       </w:r>
     </w:p>
     <w:p>
@@ -4266,7 +4391,6 @@
           <w:bCs/>
           <w:lang w:val="pt-BR"/>
         </w:rPr>
-        <w:lastRenderedPageBreak/>
         <w:t>Recursos e Prazos</w:t>
       </w:r>
       <w:bookmarkEnd w:id="45"/>
@@ -4311,6 +4435,7 @@
           <w:bCs/>
           <w:lang w:val="pt-BR"/>
         </w:rPr>
+        <w:lastRenderedPageBreak/>
         <w:t>Usabilidade</w:t>
       </w:r>
       <w:bookmarkEnd w:id="46"/>
@@ -4362,7 +4487,19 @@
         <w:rPr>
           <w:lang w:val="pt-BR"/>
         </w:rPr>
-        <w:t xml:space="preserve">O sistema terá um tempo online de resposta para cada comando dado pelo usuário, o placar também deve ser atualizado simultaneamente a pontuação adquirida. O tempo de transição de uma fase para outra deverá ser de no máximo 10 segundos. </w:t>
+        <w:t xml:space="preserve">O sistema terá um tempo online de resposta para cada comando dado pelo usuário, o placar também deve ser atualizado simultaneamente a pontuação adquirida. O tempo de transição de uma fase para </w:t>
+      </w:r>
+      <w:r>
+        <w:rPr>
+          <w:lang w:val="pt-BR"/>
+        </w:rPr>
+        <w:t>outra deverá ser de no máximo 3</w:t>
+      </w:r>
+      <w:r>
+        <w:rPr>
+          <w:lang w:val="pt-BR"/>
+        </w:rPr>
+        <w:t xml:space="preserve"> segundos. </w:t>
       </w:r>
     </w:p>
     <w:p>
@@ -4668,7 +4805,13 @@
               <w:rPr>
                 <w:color w:val="auto"/>
               </w:rPr>
-              <w:t>Os personagem movimenta-se somente na vertical e horizontal.</w:t>
+              <w:t>O</w:t>
+            </w:r>
+            <w:r>
+              <w:rPr>
+                <w:color w:val="auto"/>
+              </w:rPr>
+              <w:t xml:space="preserve"> personagem movimenta-se somente na vertical e horizontal.</w:t>
             </w:r>
           </w:p>
         </w:tc>
@@ -5527,7 +5670,7 @@
           <v:path o:extrusionok="f" gradientshapeok="t" o:connecttype="rect"/>
           <o:lock v:ext="edit" aspectratio="t"/>
         </v:shapetype>
-        <v:shape id="Picture 8" o:spid="_x0000_s2049" type="#_x0000_t75" style="position:absolute;left:0;text-align:left;margin-left:392.7pt;margin-top:-48.3pt;width:106.95pt;height:36pt;z-index:3;visibility:visible;mso-position-horizontal-relative:margin;mso-position-vertical-relative:margin">
+        <v:shape id="Picture 8" o:spid="_x0000_s2049" type="#_x0000_t75" style="position:absolute;left:0;text-align:left;margin-left:392.7pt;margin-top:-48.3pt;width:106.95pt;height:36pt;z-index:251658752;visibility:visible;mso-position-horizontal-relative:margin;mso-position-vertical-relative:margin">
           <v:imagedata r:id="rId1" o:title=""/>
           <w10:wrap type="square" anchorx="margin" anchory="margin"/>
         </v:shape>
@@ -5589,7 +5732,7 @@
           <v:path o:extrusionok="f" gradientshapeok="t" o:connecttype="rect"/>
           <o:lock v:ext="edit" aspectratio="t"/>
         </v:shapetype>
-        <v:shape id="Picture 7" o:spid="_x0000_s2050" type="#_x0000_t75" style="position:absolute;left:0;text-align:left;margin-left:380.7pt;margin-top:-60.3pt;width:106.95pt;height:36pt;z-index:2;visibility:visible;mso-position-horizontal-relative:margin;mso-position-vertical-relative:margin">
+        <v:shape id="Picture 7" o:spid="_x0000_s2050" type="#_x0000_t75" style="position:absolute;left:0;text-align:left;margin-left:380.7pt;margin-top:-60.3pt;width:106.95pt;height:36pt;z-index:251657728;visibility:visible;mso-position-horizontal-relative:margin;mso-position-vertical-relative:margin">
           <v:imagedata r:id="rId1" o:title=""/>
           <w10:wrap type="square" anchorx="margin" anchory="margin"/>
         </v:shape>
@@ -5605,7 +5748,7 @@
           <v:stroke joinstyle="miter"/>
           <v:path gradientshapeok="t" o:connecttype="rect"/>
         </v:shapetype>
-        <v:shape id="Text Box 2" o:spid="_x0000_s2051" type="#_x0000_t202" style="position:absolute;left:0;text-align:left;margin-left:420.3pt;margin-top:-27.7pt;width:180.55pt;height:139.5pt;z-index:1;visibility:visible;mso-wrap-style:none" stroked="f">
+        <v:shape id="Text Box 2" o:spid="_x0000_s2051" type="#_x0000_t202" style="position:absolute;left:0;text-align:left;margin-left:420.3pt;margin-top:-27.7pt;width:180.55pt;height:139.5pt;z-index:251656704;visibility:visible;mso-wrap-style:none" stroked="f">
           <v:textbox style="mso-fit-shape-to-text:t">
             <w:txbxContent>
               <w:p/>
@@ -6575,6 +6718,8 @@
     <w:rPrDefault>
       <w:rPr>
         <w:rFonts w:ascii="Times New Roman" w:eastAsia="Times New Roman" w:hAnsi="Times New Roman" w:cs="Times New Roman"/>
+        <w:sz w:val="22"/>
+        <w:szCs w:val="22"/>
         <w:lang w:val="pt-BR" w:eastAsia="pt-BR" w:bidi="ar-SA"/>
       </w:rPr>
     </w:rPrDefault>
@@ -6730,8 +6875,6 @@
     </w:pPr>
     <w:rPr>
       <w:rFonts w:ascii="Arial" w:hAnsi="Arial" w:cs="Arial"/>
-      <w:sz w:val="22"/>
-      <w:szCs w:val="22"/>
       <w:lang w:val="pt-PT"/>
     </w:rPr>
   </w:style>
@@ -6887,7 +7030,7 @@
     <w:uiPriority w:val="9"/>
     <w:rsid w:val="003905C9"/>
     <w:rPr>
-      <w:rFonts w:ascii="Cambria" w:eastAsia="Times New Roman" w:hAnsi="Cambria" w:cs="Times New Roman"/>
+      <w:rFonts w:asciiTheme="majorHAnsi" w:eastAsiaTheme="majorEastAsia" w:hAnsiTheme="majorHAnsi" w:cstheme="majorBidi"/>
       <w:b/>
       <w:bCs/>
       <w:kern w:val="32"/>
@@ -6904,7 +7047,7 @@
     <w:semiHidden/>
     <w:rsid w:val="003905C9"/>
     <w:rPr>
-      <w:rFonts w:ascii="Cambria" w:eastAsia="Times New Roman" w:hAnsi="Cambria" w:cs="Times New Roman"/>
+      <w:rFonts w:asciiTheme="majorHAnsi" w:eastAsiaTheme="majorEastAsia" w:hAnsiTheme="majorHAnsi" w:cstheme="majorBidi"/>
       <w:b/>
       <w:bCs/>
       <w:i/>
@@ -6922,7 +7065,7 @@
     <w:semiHidden/>
     <w:rsid w:val="003905C9"/>
     <w:rPr>
-      <w:rFonts w:ascii="Cambria" w:eastAsia="Times New Roman" w:hAnsi="Cambria" w:cs="Times New Roman"/>
+      <w:rFonts w:asciiTheme="majorHAnsi" w:eastAsiaTheme="majorEastAsia" w:hAnsiTheme="majorHAnsi" w:cstheme="majorBidi"/>
       <w:b/>
       <w:bCs/>
       <w:sz w:val="26"/>
@@ -6938,7 +7081,7 @@
     <w:semiHidden/>
     <w:rsid w:val="003905C9"/>
     <w:rPr>
-      <w:rFonts w:ascii="Calibri" w:eastAsia="Times New Roman" w:hAnsi="Calibri" w:cs="Times New Roman"/>
+      <w:rFonts w:asciiTheme="minorHAnsi" w:eastAsiaTheme="minorEastAsia" w:hAnsiTheme="minorHAnsi" w:cstheme="minorBidi"/>
       <w:b/>
       <w:bCs/>
       <w:sz w:val="28"/>
@@ -6954,7 +7097,7 @@
     <w:semiHidden/>
     <w:rsid w:val="003905C9"/>
     <w:rPr>
-      <w:rFonts w:ascii="Calibri" w:eastAsia="Times New Roman" w:hAnsi="Calibri" w:cs="Times New Roman"/>
+      <w:rFonts w:asciiTheme="minorHAnsi" w:eastAsiaTheme="minorEastAsia" w:hAnsiTheme="minorHAnsi" w:cstheme="minorBidi"/>
       <w:b/>
       <w:bCs/>
       <w:i/>
@@ -6972,7 +7115,7 @@
     <w:semiHidden/>
     <w:rsid w:val="003905C9"/>
     <w:rPr>
-      <w:rFonts w:ascii="Calibri" w:eastAsia="Times New Roman" w:hAnsi="Calibri" w:cs="Times New Roman"/>
+      <w:rFonts w:asciiTheme="minorHAnsi" w:eastAsiaTheme="minorEastAsia" w:hAnsiTheme="minorHAnsi" w:cstheme="minorBidi"/>
       <w:b/>
       <w:bCs/>
       <w:lang w:val="pt-PT"/>
@@ -7419,6 +7562,8 @@
     <w:rsid w:val="002B2567"/>
     <w:rPr>
       <w:rFonts w:ascii="Arial" w:hAnsi="Arial"/>
+      <w:sz w:val="20"/>
+      <w:szCs w:val="20"/>
     </w:rPr>
     <w:tblPr>
       <w:tblInd w:w="0" w:type="dxa"/>

</xml_diff>